<commit_message>
Deployed f7949bf3c with MkDocs version: 1.5.2
</commit_message>
<xml_diff>
--- a/assets/specs-grading-sheet.docx
+++ b/assets/specs-grading-sheet.docx
@@ -19,7 +19,7 @@
         <w:rPr>
           <w:rFonts w:ascii="Courier" w:hAnsi="Courier"/>
         </w:rPr>
-        <w:t>101: Intro to DCI</w:t>
+        <w:t>295D: Digital Editions</w:t>
       </w:r>
       <w:r>
         <w:rPr>
@@ -66,13 +66,14 @@
         <w:gridCol w:w="1001"/>
         <w:gridCol w:w="579"/>
         <w:gridCol w:w="321"/>
-        <w:gridCol w:w="630"/>
-        <w:gridCol w:w="630"/>
+        <w:gridCol w:w="1260"/>
         <w:gridCol w:w="810"/>
-        <w:gridCol w:w="810"/>
+        <w:gridCol w:w="450"/>
+        <w:gridCol w:w="360"/>
         <w:gridCol w:w="900"/>
         <w:gridCol w:w="810"/>
-        <w:gridCol w:w="810"/>
+        <w:gridCol w:w="405"/>
+        <w:gridCol w:w="405"/>
         <w:gridCol w:w="810"/>
         <w:gridCol w:w="1347"/>
         <w:gridCol w:w="1348"/>
@@ -98,7 +99,7 @@
         <w:tc>
           <w:tcPr>
             <w:tcW w:w="3161" w:type="dxa"/>
-            <w:gridSpan w:val="5"/>
+            <w:gridSpan w:val="4"/>
           </w:tcPr>
           <w:p>
             <w:pPr>
@@ -147,6 +148,7 @@
         <w:tc>
           <w:tcPr>
             <w:tcW w:w="810" w:type="dxa"/>
+            <w:gridSpan w:val="2"/>
           </w:tcPr>
           <w:p>
             <w:pPr>
@@ -215,6 +217,7 @@
         <w:tc>
           <w:tcPr>
             <w:tcW w:w="810" w:type="dxa"/>
+            <w:gridSpan w:val="2"/>
           </w:tcPr>
           <w:p>
             <w:pPr>
@@ -327,15 +330,7 @@
                 <w:b w:val="0"/>
                 <w:bCs w:val="0"/>
               </w:rPr>
-              <w:t xml:space="preserve">Weekly </w:t>
-            </w:r>
-            <w:r>
-              <w:rPr>
-                <w:rFonts w:ascii="Courier" w:hAnsi="Courier"/>
-                <w:b w:val="0"/>
-                <w:bCs w:val="0"/>
-              </w:rPr>
-              <w:t>Activity Logs</w:t>
+              <w:t>Responses</w:t>
             </w:r>
           </w:p>
         </w:tc>
@@ -389,6 +384,76 @@
         <w:tc>
           <w:tcPr>
             <w:tcW w:w="1260" w:type="dxa"/>
+            <w:vAlign w:val="center"/>
+          </w:tcPr>
+          <w:p>
+            <w:pPr>
+              <w:jc w:val="center"/>
+              <w:cnfStyle w:val="000000100000" w:firstRow="0" w:lastRow="0" w:firstColumn="0" w:lastColumn="0" w:oddVBand="0" w:evenVBand="0" w:oddHBand="1" w:evenHBand="0" w:firstRowFirstColumn="0" w:firstRowLastColumn="0" w:lastRowFirstColumn="0" w:lastRowLastColumn="0"/>
+              <w:rPr>
+                <w:rFonts w:ascii="Courier" w:hAnsi="Courier"/>
+                <w:color w:val="808080" w:themeColor="background1" w:themeShade="80"/>
+              </w:rPr>
+            </w:pPr>
+            <w:r>
+              <w:rPr>
+                <w:rFonts w:ascii="Courier" w:hAnsi="Courier"/>
+                <w:color w:val="808080" w:themeColor="background1" w:themeShade="80"/>
+              </w:rPr>
+              <w:t>3</w:t>
+            </w:r>
+          </w:p>
+        </w:tc>
+        <w:tc>
+          <w:tcPr>
+            <w:tcW w:w="2520" w:type="dxa"/>
+            <w:gridSpan w:val="4"/>
+            <w:vAlign w:val="center"/>
+          </w:tcPr>
+          <w:p>
+            <w:pPr>
+              <w:jc w:val="center"/>
+              <w:cnfStyle w:val="000000100000" w:firstRow="0" w:lastRow="0" w:firstColumn="0" w:lastColumn="0" w:oddVBand="0" w:evenVBand="0" w:oddHBand="1" w:evenHBand="0" w:firstRowFirstColumn="0" w:firstRowLastColumn="0" w:lastRowFirstColumn="0" w:lastRowLastColumn="0"/>
+              <w:rPr>
+                <w:rFonts w:ascii="Courier" w:hAnsi="Courier"/>
+                <w:color w:val="808080" w:themeColor="background1" w:themeShade="80"/>
+              </w:rPr>
+            </w:pPr>
+            <w:r>
+              <w:rPr>
+                <w:rFonts w:ascii="Courier" w:hAnsi="Courier"/>
+                <w:color w:val="808080" w:themeColor="background1" w:themeShade="80"/>
+              </w:rPr>
+              <w:t>4</w:t>
+            </w:r>
+          </w:p>
+        </w:tc>
+        <w:tc>
+          <w:tcPr>
+            <w:tcW w:w="810" w:type="dxa"/>
+            <w:vAlign w:val="center"/>
+          </w:tcPr>
+          <w:p>
+            <w:pPr>
+              <w:jc w:val="center"/>
+              <w:cnfStyle w:val="000000100000" w:firstRow="0" w:lastRow="0" w:firstColumn="0" w:lastColumn="0" w:oddVBand="0" w:evenVBand="0" w:oddHBand="1" w:evenHBand="0" w:firstRowFirstColumn="0" w:firstRowLastColumn="0" w:lastRowFirstColumn="0" w:lastRowLastColumn="0"/>
+              <w:rPr>
+                <w:rFonts w:ascii="Courier" w:hAnsi="Courier"/>
+                <w:color w:val="808080" w:themeColor="background1" w:themeShade="80"/>
+              </w:rPr>
+            </w:pPr>
+            <w:r>
+              <w:rPr>
+                <w:rFonts w:ascii="Courier" w:hAnsi="Courier"/>
+                <w:color w:val="808080" w:themeColor="background1" w:themeShade="80"/>
+              </w:rPr>
+              <w:t>5</w:t>
+            </w:r>
+          </w:p>
+        </w:tc>
+        <w:tc>
+          <w:tcPr>
+            <w:tcW w:w="810" w:type="dxa"/>
             <w:gridSpan w:val="2"/>
             <w:vAlign w:val="center"/>
           </w:tcPr>
@@ -406,14 +471,13 @@
                 <w:rFonts w:ascii="Courier" w:hAnsi="Courier"/>
                 <w:color w:val="808080" w:themeColor="background1" w:themeShade="80"/>
               </w:rPr>
-              <w:t>3</w:t>
-            </w:r>
-          </w:p>
-        </w:tc>
-        <w:tc>
-          <w:tcPr>
-            <w:tcW w:w="2520" w:type="dxa"/>
-            <w:gridSpan w:val="3"/>
+              <w:t>6</w:t>
+            </w:r>
+          </w:p>
+        </w:tc>
+        <w:tc>
+          <w:tcPr>
+            <w:tcW w:w="810" w:type="dxa"/>
             <w:vAlign w:val="center"/>
           </w:tcPr>
           <w:p>
@@ -430,13 +494,13 @@
                 <w:rFonts w:ascii="Courier" w:hAnsi="Courier"/>
                 <w:color w:val="808080" w:themeColor="background1" w:themeShade="80"/>
               </w:rPr>
-              <w:t>4</w:t>
-            </w:r>
-          </w:p>
-        </w:tc>
-        <w:tc>
-          <w:tcPr>
-            <w:tcW w:w="810" w:type="dxa"/>
+              <w:t>7</w:t>
+            </w:r>
+          </w:p>
+        </w:tc>
+        <w:tc>
+          <w:tcPr>
+            <w:tcW w:w="1347" w:type="dxa"/>
             <w:vAlign w:val="center"/>
           </w:tcPr>
           <w:p>
@@ -453,13 +517,13 @@
                 <w:rFonts w:ascii="Courier" w:hAnsi="Courier"/>
                 <w:color w:val="808080" w:themeColor="background1" w:themeShade="80"/>
               </w:rPr>
-              <w:t>5</w:t>
-            </w:r>
-          </w:p>
-        </w:tc>
-        <w:tc>
-          <w:tcPr>
-            <w:tcW w:w="810" w:type="dxa"/>
+              <w:t>8</w:t>
+            </w:r>
+          </w:p>
+        </w:tc>
+        <w:tc>
+          <w:tcPr>
+            <w:tcW w:w="1348" w:type="dxa"/>
             <w:vAlign w:val="center"/>
           </w:tcPr>
           <w:p>
@@ -476,76 +540,7 @@
                 <w:rFonts w:ascii="Courier" w:hAnsi="Courier"/>
                 <w:color w:val="808080" w:themeColor="background1" w:themeShade="80"/>
               </w:rPr>
-              <w:t>6</w:t>
-            </w:r>
-          </w:p>
-        </w:tc>
-        <w:tc>
-          <w:tcPr>
-            <w:tcW w:w="810" w:type="dxa"/>
-            <w:vAlign w:val="center"/>
-          </w:tcPr>
-          <w:p>
-            <w:pPr>
-              <w:jc w:val="center"/>
-              <w:cnfStyle w:val="000000100000" w:firstRow="0" w:lastRow="0" w:firstColumn="0" w:lastColumn="0" w:oddVBand="0" w:evenVBand="0" w:oddHBand="1" w:evenHBand="0" w:firstRowFirstColumn="0" w:firstRowLastColumn="0" w:lastRowFirstColumn="0" w:lastRowLastColumn="0"/>
-              <w:rPr>
-                <w:rFonts w:ascii="Courier" w:hAnsi="Courier"/>
-                <w:color w:val="808080" w:themeColor="background1" w:themeShade="80"/>
-              </w:rPr>
-            </w:pPr>
-            <w:r>
-              <w:rPr>
-                <w:rFonts w:ascii="Courier" w:hAnsi="Courier"/>
-                <w:color w:val="808080" w:themeColor="background1" w:themeShade="80"/>
-              </w:rPr>
-              <w:t>7</w:t>
-            </w:r>
-          </w:p>
-        </w:tc>
-        <w:tc>
-          <w:tcPr>
-            <w:tcW w:w="1347" w:type="dxa"/>
-            <w:vAlign w:val="center"/>
-          </w:tcPr>
-          <w:p>
-            <w:pPr>
-              <w:jc w:val="center"/>
-              <w:cnfStyle w:val="000000100000" w:firstRow="0" w:lastRow="0" w:firstColumn="0" w:lastColumn="0" w:oddVBand="0" w:evenVBand="0" w:oddHBand="1" w:evenHBand="0" w:firstRowFirstColumn="0" w:firstRowLastColumn="0" w:lastRowFirstColumn="0" w:lastRowLastColumn="0"/>
-              <w:rPr>
-                <w:rFonts w:ascii="Courier" w:hAnsi="Courier"/>
-                <w:color w:val="808080" w:themeColor="background1" w:themeShade="80"/>
-              </w:rPr>
-            </w:pPr>
-            <w:r>
-              <w:rPr>
-                <w:rFonts w:ascii="Courier" w:hAnsi="Courier"/>
-                <w:color w:val="808080" w:themeColor="background1" w:themeShade="80"/>
-              </w:rPr>
               <w:t>8</w:t>
-            </w:r>
-          </w:p>
-        </w:tc>
-        <w:tc>
-          <w:tcPr>
-            <w:tcW w:w="1348" w:type="dxa"/>
-            <w:vAlign w:val="center"/>
-          </w:tcPr>
-          <w:p>
-            <w:pPr>
-              <w:jc w:val="center"/>
-              <w:cnfStyle w:val="000000100000" w:firstRow="0" w:lastRow="0" w:firstColumn="0" w:lastColumn="0" w:oddVBand="0" w:evenVBand="0" w:oddHBand="1" w:evenHBand="0" w:firstRowFirstColumn="0" w:firstRowLastColumn="0" w:lastRowFirstColumn="0" w:lastRowLastColumn="0"/>
-              <w:rPr>
-                <w:rFonts w:ascii="Courier" w:hAnsi="Courier"/>
-                <w:color w:val="808080" w:themeColor="background1" w:themeShade="80"/>
-              </w:rPr>
-            </w:pPr>
-            <w:r>
-              <w:rPr>
-                <w:rFonts w:ascii="Courier" w:hAnsi="Courier"/>
-                <w:color w:val="808080" w:themeColor="background1" w:themeShade="80"/>
-              </w:rPr>
-              <w:t>9</w:t>
             </w:r>
           </w:p>
         </w:tc>
@@ -575,13 +570,14 @@
                 <w:b w:val="0"/>
                 <w:bCs w:val="0"/>
               </w:rPr>
-              <w:t>Blog Posts</w:t>
-            </w:r>
-          </w:p>
-        </w:tc>
-        <w:tc>
-          <w:tcPr>
-            <w:tcW w:w="1001" w:type="dxa"/>
+              <w:t>Coding Activities</w:t>
+            </w:r>
+          </w:p>
+        </w:tc>
+        <w:tc>
+          <w:tcPr>
+            <w:tcW w:w="3161" w:type="dxa"/>
+            <w:gridSpan w:val="4"/>
             <w:vAlign w:val="center"/>
           </w:tcPr>
           <w:p>
@@ -598,14 +594,14 @@
                 <w:rFonts w:ascii="Courier" w:hAnsi="Courier"/>
                 <w:color w:val="808080" w:themeColor="background1" w:themeShade="80"/>
               </w:rPr>
-              <w:t>1</w:t>
-            </w:r>
-          </w:p>
-        </w:tc>
-        <w:tc>
-          <w:tcPr>
-            <w:tcW w:w="900" w:type="dxa"/>
-            <w:gridSpan w:val="2"/>
+              <w:t>1-3</w:t>
+            </w:r>
+          </w:p>
+        </w:tc>
+        <w:tc>
+          <w:tcPr>
+            <w:tcW w:w="2520" w:type="dxa"/>
+            <w:gridSpan w:val="4"/>
             <w:vAlign w:val="center"/>
           </w:tcPr>
           <w:p>
@@ -622,13 +618,14 @@
                 <w:rFonts w:ascii="Courier" w:hAnsi="Courier"/>
                 <w:color w:val="808080" w:themeColor="background1" w:themeShade="80"/>
               </w:rPr>
-              <w:t>2</w:t>
-            </w:r>
-          </w:p>
-        </w:tc>
-        <w:tc>
-          <w:tcPr>
-            <w:tcW w:w="630" w:type="dxa"/>
+              <w:t>3-4</w:t>
+            </w:r>
+          </w:p>
+        </w:tc>
+        <w:tc>
+          <w:tcPr>
+            <w:tcW w:w="2430" w:type="dxa"/>
+            <w:gridSpan w:val="4"/>
             <w:vAlign w:val="center"/>
           </w:tcPr>
           <w:p>
@@ -645,13 +642,13 @@
                 <w:rFonts w:ascii="Courier" w:hAnsi="Courier"/>
                 <w:color w:val="808080" w:themeColor="background1" w:themeShade="80"/>
               </w:rPr>
-              <w:t>3</w:t>
-            </w:r>
-          </w:p>
-        </w:tc>
-        <w:tc>
-          <w:tcPr>
-            <w:tcW w:w="630" w:type="dxa"/>
+              <w:t>5-6</w:t>
+            </w:r>
+          </w:p>
+        </w:tc>
+        <w:tc>
+          <w:tcPr>
+            <w:tcW w:w="1347" w:type="dxa"/>
             <w:vAlign w:val="center"/>
           </w:tcPr>
           <w:p>
@@ -668,13 +665,13 @@
                 <w:rFonts w:ascii="Courier" w:hAnsi="Courier"/>
                 <w:color w:val="808080" w:themeColor="background1" w:themeShade="80"/>
               </w:rPr>
-              <w:t>4</w:t>
-            </w:r>
-          </w:p>
-        </w:tc>
-        <w:tc>
-          <w:tcPr>
-            <w:tcW w:w="810" w:type="dxa"/>
+              <w:t>7</w:t>
+            </w:r>
+          </w:p>
+        </w:tc>
+        <w:tc>
+          <w:tcPr>
+            <w:tcW w:w="1348" w:type="dxa"/>
             <w:vAlign w:val="center"/>
           </w:tcPr>
           <w:p>
@@ -691,168 +688,7 @@
                 <w:rFonts w:ascii="Courier" w:hAnsi="Courier"/>
                 <w:color w:val="808080" w:themeColor="background1" w:themeShade="80"/>
               </w:rPr>
-              <w:t>5</w:t>
-            </w:r>
-          </w:p>
-        </w:tc>
-        <w:tc>
-          <w:tcPr>
-            <w:tcW w:w="810" w:type="dxa"/>
-            <w:vAlign w:val="center"/>
-          </w:tcPr>
-          <w:p>
-            <w:pPr>
-              <w:jc w:val="center"/>
-              <w:cnfStyle w:val="000000000000" w:firstRow="0" w:lastRow="0" w:firstColumn="0" w:lastColumn="0" w:oddVBand="0" w:evenVBand="0" w:oddHBand="0" w:evenHBand="0" w:firstRowFirstColumn="0" w:firstRowLastColumn="0" w:lastRowFirstColumn="0" w:lastRowLastColumn="0"/>
-              <w:rPr>
-                <w:rFonts w:ascii="Courier" w:hAnsi="Courier"/>
-                <w:color w:val="808080" w:themeColor="background1" w:themeShade="80"/>
-              </w:rPr>
-            </w:pPr>
-            <w:r>
-              <w:rPr>
-                <w:rFonts w:ascii="Courier" w:hAnsi="Courier"/>
-                <w:color w:val="808080" w:themeColor="background1" w:themeShade="80"/>
-              </w:rPr>
-              <w:t>6</w:t>
-            </w:r>
-          </w:p>
-        </w:tc>
-        <w:tc>
-          <w:tcPr>
-            <w:tcW w:w="900" w:type="dxa"/>
-            <w:vAlign w:val="center"/>
-          </w:tcPr>
-          <w:p>
-            <w:pPr>
-              <w:jc w:val="center"/>
-              <w:cnfStyle w:val="000000000000" w:firstRow="0" w:lastRow="0" w:firstColumn="0" w:lastColumn="0" w:oddVBand="0" w:evenVBand="0" w:oddHBand="0" w:evenHBand="0" w:firstRowFirstColumn="0" w:firstRowLastColumn="0" w:lastRowFirstColumn="0" w:lastRowLastColumn="0"/>
-              <w:rPr>
-                <w:rFonts w:ascii="Courier" w:hAnsi="Courier"/>
-                <w:color w:val="808080" w:themeColor="background1" w:themeShade="80"/>
-              </w:rPr>
-            </w:pPr>
-            <w:r>
-              <w:rPr>
-                <w:rFonts w:ascii="Courier" w:hAnsi="Courier"/>
-                <w:color w:val="808080" w:themeColor="background1" w:themeShade="80"/>
-              </w:rPr>
-              <w:t>7</w:t>
-            </w:r>
-          </w:p>
-        </w:tc>
-        <w:tc>
-          <w:tcPr>
-            <w:tcW w:w="810" w:type="dxa"/>
-            <w:vAlign w:val="center"/>
-          </w:tcPr>
-          <w:p>
-            <w:pPr>
-              <w:jc w:val="center"/>
-              <w:cnfStyle w:val="000000000000" w:firstRow="0" w:lastRow="0" w:firstColumn="0" w:lastColumn="0" w:oddVBand="0" w:evenVBand="0" w:oddHBand="0" w:evenHBand="0" w:firstRowFirstColumn="0" w:firstRowLastColumn="0" w:lastRowFirstColumn="0" w:lastRowLastColumn="0"/>
-              <w:rPr>
-                <w:rFonts w:ascii="Courier" w:hAnsi="Courier"/>
-                <w:color w:val="808080" w:themeColor="background1" w:themeShade="80"/>
-              </w:rPr>
-            </w:pPr>
-            <w:r>
-              <w:rPr>
-                <w:rFonts w:ascii="Courier" w:hAnsi="Courier"/>
-                <w:color w:val="808080" w:themeColor="background1" w:themeShade="80"/>
-              </w:rPr>
               <w:t>8</w:t>
-            </w:r>
-          </w:p>
-        </w:tc>
-        <w:tc>
-          <w:tcPr>
-            <w:tcW w:w="810" w:type="dxa"/>
-            <w:vAlign w:val="center"/>
-          </w:tcPr>
-          <w:p>
-            <w:pPr>
-              <w:jc w:val="center"/>
-              <w:cnfStyle w:val="000000000000" w:firstRow="0" w:lastRow="0" w:firstColumn="0" w:lastColumn="0" w:oddVBand="0" w:evenVBand="0" w:oddHBand="0" w:evenHBand="0" w:firstRowFirstColumn="0" w:firstRowLastColumn="0" w:lastRowFirstColumn="0" w:lastRowLastColumn="0"/>
-              <w:rPr>
-                <w:rFonts w:ascii="Courier" w:hAnsi="Courier"/>
-                <w:color w:val="808080" w:themeColor="background1" w:themeShade="80"/>
-              </w:rPr>
-            </w:pPr>
-            <w:r>
-              <w:rPr>
-                <w:rFonts w:ascii="Courier" w:hAnsi="Courier"/>
-                <w:color w:val="808080" w:themeColor="background1" w:themeShade="80"/>
-              </w:rPr>
-              <w:t>9</w:t>
-            </w:r>
-          </w:p>
-        </w:tc>
-        <w:tc>
-          <w:tcPr>
-            <w:tcW w:w="810" w:type="dxa"/>
-            <w:vAlign w:val="center"/>
-          </w:tcPr>
-          <w:p>
-            <w:pPr>
-              <w:jc w:val="center"/>
-              <w:cnfStyle w:val="000000000000" w:firstRow="0" w:lastRow="0" w:firstColumn="0" w:lastColumn="0" w:oddVBand="0" w:evenVBand="0" w:oddHBand="0" w:evenHBand="0" w:firstRowFirstColumn="0" w:firstRowLastColumn="0" w:lastRowFirstColumn="0" w:lastRowLastColumn="0"/>
-              <w:rPr>
-                <w:rFonts w:ascii="Courier" w:hAnsi="Courier"/>
-                <w:color w:val="808080" w:themeColor="background1" w:themeShade="80"/>
-              </w:rPr>
-            </w:pPr>
-            <w:r>
-              <w:rPr>
-                <w:rFonts w:ascii="Courier" w:hAnsi="Courier"/>
-                <w:color w:val="808080" w:themeColor="background1" w:themeShade="80"/>
-              </w:rPr>
-              <w:t>10</w:t>
-            </w:r>
-          </w:p>
-        </w:tc>
-        <w:tc>
-          <w:tcPr>
-            <w:tcW w:w="1347" w:type="dxa"/>
-            <w:vAlign w:val="center"/>
-          </w:tcPr>
-          <w:p>
-            <w:pPr>
-              <w:jc w:val="center"/>
-              <w:cnfStyle w:val="000000000000" w:firstRow="0" w:lastRow="0" w:firstColumn="0" w:lastColumn="0" w:oddVBand="0" w:evenVBand="0" w:oddHBand="0" w:evenHBand="0" w:firstRowFirstColumn="0" w:firstRowLastColumn="0" w:lastRowFirstColumn="0" w:lastRowLastColumn="0"/>
-              <w:rPr>
-                <w:rFonts w:ascii="Courier" w:hAnsi="Courier"/>
-                <w:color w:val="808080" w:themeColor="background1" w:themeShade="80"/>
-              </w:rPr>
-            </w:pPr>
-            <w:r>
-              <w:rPr>
-                <w:rFonts w:ascii="Courier" w:hAnsi="Courier"/>
-                <w:color w:val="808080" w:themeColor="background1" w:themeShade="80"/>
-              </w:rPr>
-              <w:t>11</w:t>
-            </w:r>
-          </w:p>
-        </w:tc>
-        <w:tc>
-          <w:tcPr>
-            <w:tcW w:w="1348" w:type="dxa"/>
-            <w:vAlign w:val="center"/>
-          </w:tcPr>
-          <w:p>
-            <w:pPr>
-              <w:jc w:val="center"/>
-              <w:cnfStyle w:val="000000000000" w:firstRow="0" w:lastRow="0" w:firstColumn="0" w:lastColumn="0" w:oddVBand="0" w:evenVBand="0" w:oddHBand="0" w:evenHBand="0" w:firstRowFirstColumn="0" w:firstRowLastColumn="0" w:lastRowFirstColumn="0" w:lastRowLastColumn="0"/>
-              <w:rPr>
-                <w:rFonts w:ascii="Courier" w:hAnsi="Courier"/>
-                <w:color w:val="808080" w:themeColor="background1" w:themeShade="80"/>
-              </w:rPr>
-            </w:pPr>
-            <w:r>
-              <w:rPr>
-                <w:rFonts w:ascii="Courier" w:hAnsi="Courier"/>
-                <w:color w:val="808080" w:themeColor="background1" w:themeShade="80"/>
-              </w:rPr>
-              <w:t>12</w:t>
             </w:r>
           </w:p>
         </w:tc>
@@ -914,7 +750,7 @@
         <w:tc>
           <w:tcPr>
             <w:tcW w:w="1581" w:type="dxa"/>
-            <w:gridSpan w:val="3"/>
+            <w:gridSpan w:val="2"/>
             <w:vAlign w:val="center"/>
           </w:tcPr>
           <w:p>
@@ -937,8 +773,8 @@
         </w:tc>
         <w:tc>
           <w:tcPr>
-            <w:tcW w:w="2520" w:type="dxa"/>
-            <w:gridSpan w:val="3"/>
+            <w:tcW w:w="1260" w:type="dxa"/>
+            <w:gridSpan w:val="2"/>
             <w:vAlign w:val="center"/>
           </w:tcPr>
           <w:p>
@@ -961,8 +797,8 @@
         </w:tc>
         <w:tc>
           <w:tcPr>
-            <w:tcW w:w="2430" w:type="dxa"/>
-            <w:gridSpan w:val="3"/>
+            <w:tcW w:w="1260" w:type="dxa"/>
+            <w:gridSpan w:val="2"/>
             <w:vAlign w:val="center"/>
           </w:tcPr>
           <w:p>
@@ -980,6 +816,54 @@
                 <w:color w:val="808080" w:themeColor="background1" w:themeShade="80"/>
               </w:rPr>
               <w:t>4</w:t>
+            </w:r>
+          </w:p>
+        </w:tc>
+        <w:tc>
+          <w:tcPr>
+            <w:tcW w:w="1215" w:type="dxa"/>
+            <w:gridSpan w:val="2"/>
+            <w:vAlign w:val="center"/>
+          </w:tcPr>
+          <w:p>
+            <w:pPr>
+              <w:jc w:val="center"/>
+              <w:cnfStyle w:val="000000100000" w:firstRow="0" w:lastRow="0" w:firstColumn="0" w:lastColumn="0" w:oddVBand="0" w:evenVBand="0" w:oddHBand="1" w:evenHBand="0" w:firstRowFirstColumn="0" w:firstRowLastColumn="0" w:lastRowFirstColumn="0" w:lastRowLastColumn="0"/>
+              <w:rPr>
+                <w:rFonts w:ascii="Courier" w:hAnsi="Courier"/>
+                <w:color w:val="808080" w:themeColor="background1" w:themeShade="80"/>
+              </w:rPr>
+            </w:pPr>
+            <w:r>
+              <w:rPr>
+                <w:rFonts w:ascii="Courier" w:hAnsi="Courier"/>
+                <w:color w:val="808080" w:themeColor="background1" w:themeShade="80"/>
+              </w:rPr>
+              <w:t>5</w:t>
+            </w:r>
+          </w:p>
+        </w:tc>
+        <w:tc>
+          <w:tcPr>
+            <w:tcW w:w="1215" w:type="dxa"/>
+            <w:gridSpan w:val="2"/>
+            <w:vAlign w:val="center"/>
+          </w:tcPr>
+          <w:p>
+            <w:pPr>
+              <w:jc w:val="center"/>
+              <w:cnfStyle w:val="000000100000" w:firstRow="0" w:lastRow="0" w:firstColumn="0" w:lastColumn="0" w:oddVBand="0" w:evenVBand="0" w:oddHBand="1" w:evenHBand="0" w:firstRowFirstColumn="0" w:firstRowLastColumn="0" w:lastRowFirstColumn="0" w:lastRowLastColumn="0"/>
+              <w:rPr>
+                <w:rFonts w:ascii="Courier" w:hAnsi="Courier"/>
+                <w:color w:val="808080" w:themeColor="background1" w:themeShade="80"/>
+              </w:rPr>
+            </w:pPr>
+            <w:r>
+              <w:rPr>
+                <w:rFonts w:ascii="Courier" w:hAnsi="Courier"/>
+                <w:color w:val="808080" w:themeColor="background1" w:themeShade="80"/>
+              </w:rPr>
+              <w:t>6</w:t>
             </w:r>
           </w:p>
         </w:tc>
@@ -1003,7 +887,7 @@
                 <w:rFonts w:ascii="Courier" w:hAnsi="Courier"/>
                 <w:color w:val="808080" w:themeColor="background1" w:themeShade="80"/>
               </w:rPr>
-              <w:t>5</w:t>
+              <w:t>7</w:t>
             </w:r>
           </w:p>
         </w:tc>

</xml_diff>